<commit_message>
Multi-task Learning Railway Inspection.pdf finish 2018/12/15/23:04
</commit_message>
<xml_diff>
--- a/铁路检测/Deep Multi-task Learning for Railway Track Inspection.docx
+++ b/铁路检测/Deep Multi-task Learning for Railway Track Inspection.docx
@@ -179,7 +179,7 @@
     <w:p>
       <w:pPr>
         <w:rPr>
-          <w:rFonts w:ascii="Arial" w:hAnsi="Arial" w:cs="Arial" w:hint="eastAsia"/>
+          <w:rFonts w:ascii="Arial" w:hAnsi="Arial" w:cs="Arial"/>
           <w:color w:val="333333"/>
           <w:szCs w:val="21"/>
           <w:shd w:val="clear" w:color="auto" w:fill="FFFFFF"/>
@@ -316,58 +316,307 @@
           <w:shd w:val="clear" w:color="auto" w:fill="FFFFFF"/>
         </w:rPr>
       </w:pPr>
-    </w:p>
-    <w:p>
-      <w:pPr>
-        <w:rPr>
-          <w:rFonts w:ascii="Arial" w:hAnsi="Arial" w:cs="Arial"/>
-          <w:color w:val="333333"/>
-          <w:szCs w:val="21"/>
-          <w:shd w:val="clear" w:color="auto" w:fill="FFFFFF"/>
-        </w:rPr>
-      </w:pPr>
-    </w:p>
-    <w:p>
-      <w:pPr>
-        <w:rPr>
-          <w:rFonts w:ascii="Arial" w:hAnsi="Arial" w:cs="Arial"/>
-          <w:color w:val="333333"/>
-          <w:szCs w:val="21"/>
-          <w:shd w:val="clear" w:color="auto" w:fill="FFFFFF"/>
-        </w:rPr>
-      </w:pPr>
+      <w:r>
+        <w:rPr>
+          <w:rFonts w:ascii="Arial" w:hAnsi="Arial" w:cs="Arial"/>
+          <w:color w:val="333333"/>
+          <w:szCs w:val="21"/>
+          <w:shd w:val="clear" w:color="auto" w:fill="FFFFFF"/>
+        </w:rPr>
+        <w:t>我们将这个问题提出为两个检测问题</w:t>
+      </w:r>
+      <w:r>
+        <w:rPr>
+          <w:rFonts w:ascii="Arial" w:hAnsi="Arial" w:cs="Arial"/>
+          <w:color w:val="333333"/>
+          <w:szCs w:val="21"/>
+          <w:shd w:val="clear" w:color="auto" w:fill="FFFFFF"/>
+        </w:rPr>
+        <w:t>:</w:t>
+      </w:r>
+      <w:r>
+        <w:rPr>
+          <w:rFonts w:ascii="Arial" w:hAnsi="Arial" w:cs="Arial"/>
+          <w:color w:val="333333"/>
+          <w:szCs w:val="21"/>
+          <w:shd w:val="clear" w:color="auto" w:fill="FFFFFF"/>
+        </w:rPr>
+        <w:t>对象检测</w:t>
+      </w:r>
+      <w:r>
+        <w:rPr>
+          <w:rFonts w:ascii="Arial" w:hAnsi="Arial" w:cs="Arial"/>
+          <w:color w:val="333333"/>
+          <w:szCs w:val="21"/>
+          <w:shd w:val="clear" w:color="auto" w:fill="FFFFFF"/>
+        </w:rPr>
+        <w:t>(</w:t>
+      </w:r>
+      <w:r>
+        <w:rPr>
+          <w:rFonts w:ascii="Arial" w:hAnsi="Arial" w:cs="Arial"/>
+          <w:color w:val="333333"/>
+          <w:szCs w:val="21"/>
+          <w:shd w:val="clear" w:color="auto" w:fill="FFFFFF"/>
+        </w:rPr>
+        <w:t>好的、坏的或丢失的紧固件</w:t>
+      </w:r>
+      <w:r>
+        <w:rPr>
+          <w:rFonts w:ascii="Arial" w:hAnsi="Arial" w:cs="Arial"/>
+          <w:color w:val="333333"/>
+          <w:szCs w:val="21"/>
+          <w:shd w:val="clear" w:color="auto" w:fill="FFFFFF"/>
+        </w:rPr>
+        <w:t>)</w:t>
+      </w:r>
+      <w:r>
+        <w:rPr>
+          <w:rFonts w:ascii="Arial" w:hAnsi="Arial" w:cs="Arial"/>
+          <w:color w:val="333333"/>
+          <w:szCs w:val="21"/>
+          <w:shd w:val="clear" w:color="auto" w:fill="FFFFFF"/>
+        </w:rPr>
+        <w:t>和语义分割</w:t>
+      </w:r>
+      <w:r>
+        <w:rPr>
+          <w:rFonts w:ascii="Arial" w:hAnsi="Arial" w:cs="Arial"/>
+          <w:color w:val="333333"/>
+          <w:szCs w:val="21"/>
+          <w:shd w:val="clear" w:color="auto" w:fill="FFFFFF"/>
+        </w:rPr>
+        <w:t>(</w:t>
+      </w:r>
+      <w:r>
+        <w:rPr>
+          <w:rFonts w:ascii="Arial" w:hAnsi="Arial" w:cs="Arial"/>
+          <w:color w:val="333333"/>
+          <w:szCs w:val="21"/>
+          <w:shd w:val="clear" w:color="auto" w:fill="FFFFFF"/>
+        </w:rPr>
+        <w:t>芯片和破碎的混凝土纽带和其他材料类</w:t>
+      </w:r>
+      <w:r>
+        <w:rPr>
+          <w:rFonts w:ascii="Arial" w:hAnsi="Arial" w:cs="Arial"/>
+          <w:color w:val="333333"/>
+          <w:szCs w:val="21"/>
+          <w:shd w:val="clear" w:color="auto" w:fill="FFFFFF"/>
+        </w:rPr>
+        <w:t>)</w:t>
+      </w:r>
+    </w:p>
+    <w:p>
+      <w:pPr>
+        <w:rPr>
+          <w:rFonts w:ascii="Arial" w:hAnsi="Arial" w:cs="Arial"/>
+          <w:color w:val="333333"/>
+          <w:szCs w:val="21"/>
+          <w:shd w:val="clear" w:color="auto" w:fill="FFFFFF"/>
+        </w:rPr>
+      </w:pPr>
+    </w:p>
+    <w:p>
+      <w:pPr>
+        <w:rPr>
+          <w:rFonts w:ascii="Arial" w:hAnsi="Arial" w:cs="Arial"/>
+          <w:color w:val="333333"/>
+          <w:szCs w:val="21"/>
+          <w:shd w:val="clear" w:color="auto" w:fill="FFFFFF"/>
+        </w:rPr>
+      </w:pPr>
+      <w:r>
+        <w:rPr>
+          <w:rFonts w:ascii="Arial" w:hAnsi="Arial" w:cs="Arial" w:hint="eastAsia"/>
+          <w:color w:val="333333"/>
+          <w:szCs w:val="21"/>
+          <w:shd w:val="clear" w:color="auto" w:fill="FFFFFF"/>
+        </w:rPr>
+        <w:t>图像预处理的方法是：</w:t>
+      </w:r>
+      <w:r>
+        <w:t>global gain normalization</w:t>
+      </w:r>
+    </w:p>
+    <w:p>
+      <w:pPr>
+        <w:rPr>
+          <w:rFonts w:ascii="Arial" w:hAnsi="Arial" w:cs="Arial"/>
+          <w:color w:val="333333"/>
+          <w:szCs w:val="21"/>
+          <w:shd w:val="clear" w:color="auto" w:fill="FFFFFF"/>
+        </w:rPr>
+      </w:pPr>
+    </w:p>
+    <w:p>
+      <w:pPr>
+        <w:rPr>
+          <w:rFonts w:ascii="Arial" w:hAnsi="Arial" w:cs="Arial"/>
+          <w:color w:val="333333"/>
+          <w:szCs w:val="21"/>
+          <w:shd w:val="clear" w:color="auto" w:fill="FFFFFF"/>
+        </w:rPr>
+      </w:pPr>
+      <w:r>
+        <w:rPr>
+          <w:rFonts w:ascii="Arial" w:hAnsi="Arial" w:cs="Arial" w:hint="eastAsia"/>
+          <w:color w:val="333333"/>
+          <w:szCs w:val="21"/>
+          <w:shd w:val="clear" w:color="auto" w:fill="FFFFFF"/>
+        </w:rPr>
+        <w:t>共享卷积层的理由是两个任务之间存在重叠</w:t>
+      </w:r>
+    </w:p>
+    <w:p>
+      <w:pPr>
+        <w:rPr>
+          <w:rFonts w:ascii="Arial" w:hAnsi="Arial" w:cs="Arial"/>
+          <w:color w:val="333333"/>
+          <w:szCs w:val="21"/>
+          <w:shd w:val="clear" w:color="auto" w:fill="FFFFFF"/>
+        </w:rPr>
+      </w:pPr>
+    </w:p>
+    <w:p>
+      <w:pPr>
+        <w:rPr>
+          <w:rFonts w:ascii="Arial" w:hAnsi="Arial" w:cs="Arial" w:hint="eastAsia"/>
+          <w:color w:val="333333"/>
+          <w:szCs w:val="21"/>
+          <w:shd w:val="clear" w:color="auto" w:fill="FFFFFF"/>
+        </w:rPr>
+      </w:pPr>
+      <w:r>
+        <w:rPr>
+          <w:rFonts w:ascii="Arial" w:hAnsi="Arial" w:cs="Arial" w:hint="eastAsia"/>
+          <w:color w:val="333333"/>
+          <w:szCs w:val="21"/>
+          <w:shd w:val="clear" w:color="auto" w:fill="FFFFFF"/>
+        </w:rPr>
+        <w:t>总结：</w:t>
+      </w:r>
+    </w:p>
+    <w:p>
+      <w:pPr>
+        <w:rPr>
+          <w:rFonts w:ascii="Arial" w:hAnsi="Arial" w:cs="Arial"/>
+          <w:color w:val="333333"/>
+          <w:szCs w:val="21"/>
+          <w:shd w:val="clear" w:color="auto" w:fill="FFFFFF"/>
+        </w:rPr>
+      </w:pPr>
+      <w:r>
+        <w:rPr>
+          <w:rFonts w:ascii="Arial" w:hAnsi="Arial" w:cs="Arial" w:hint="eastAsia"/>
+          <w:color w:val="333333"/>
+          <w:szCs w:val="21"/>
+          <w:shd w:val="clear" w:color="auto" w:fill="FFFFFF"/>
+        </w:rPr>
+        <w:t>总体上来说</w:t>
+      </w:r>
+      <w:r>
+        <w:rPr>
+          <w:rFonts w:ascii="Arial" w:hAnsi="Arial" w:cs="Arial" w:hint="eastAsia"/>
+          <w:color w:val="333333"/>
+          <w:szCs w:val="21"/>
+          <w:shd w:val="clear" w:color="auto" w:fill="FFFFFF"/>
+        </w:rPr>
+        <w:t xml:space="preserve"> </w:t>
+      </w:r>
+      <w:r>
+        <w:rPr>
+          <w:rFonts w:ascii="Arial" w:hAnsi="Arial" w:cs="Arial" w:hint="eastAsia"/>
+          <w:color w:val="333333"/>
+          <w:szCs w:val="21"/>
+          <w:shd w:val="clear" w:color="auto" w:fill="FFFFFF"/>
+        </w:rPr>
+        <w:t>本论文满意度</w:t>
+      </w:r>
+      <w:r>
+        <w:rPr>
+          <w:rFonts w:ascii="Arial" w:hAnsi="Arial" w:cs="Arial" w:hint="eastAsia"/>
+          <w:color w:val="333333"/>
+          <w:szCs w:val="21"/>
+          <w:shd w:val="clear" w:color="auto" w:fill="FFFFFF"/>
+        </w:rPr>
+        <w:t>6/10</w:t>
+      </w:r>
+    </w:p>
+    <w:p>
+      <w:pPr>
+        <w:rPr>
+          <w:rFonts w:ascii="Arial" w:hAnsi="Arial" w:cs="Arial"/>
+          <w:color w:val="333333"/>
+          <w:szCs w:val="21"/>
+          <w:shd w:val="clear" w:color="auto" w:fill="FFFFFF"/>
+        </w:rPr>
+      </w:pPr>
+      <w:r>
+        <w:rPr>
+          <w:rFonts w:ascii="Arial" w:hAnsi="Arial" w:cs="Arial" w:hint="eastAsia"/>
+          <w:color w:val="333333"/>
+          <w:szCs w:val="21"/>
+          <w:shd w:val="clear" w:color="auto" w:fill="FFFFFF"/>
+        </w:rPr>
+        <w:t>可以根据这篇论文的想法去找找其他</w:t>
+      </w:r>
+      <w:r>
+        <w:rPr>
+          <w:rFonts w:ascii="Arial" w:hAnsi="Arial" w:cs="Arial" w:hint="eastAsia"/>
+          <w:color w:val="333333"/>
+          <w:szCs w:val="21"/>
+          <w:shd w:val="clear" w:color="auto" w:fill="FFFFFF"/>
+        </w:rPr>
+        <w:t>muli-task+d</w:t>
+      </w:r>
+      <w:r>
+        <w:rPr>
+          <w:rFonts w:ascii="Arial" w:hAnsi="Arial" w:cs="Arial"/>
+          <w:color w:val="333333"/>
+          <w:szCs w:val="21"/>
+          <w:shd w:val="clear" w:color="auto" w:fill="FFFFFF"/>
+        </w:rPr>
+        <w:t>eep learnin</w:t>
+      </w:r>
+      <w:r>
+        <w:rPr>
+          <w:rFonts w:ascii="Arial" w:hAnsi="Arial" w:cs="Arial" w:hint="eastAsia"/>
+          <w:color w:val="333333"/>
+          <w:szCs w:val="21"/>
+          <w:shd w:val="clear" w:color="auto" w:fill="FFFFFF"/>
+        </w:rPr>
+        <w:t>g</w:t>
+      </w:r>
+      <w:r>
+        <w:rPr>
+          <w:rFonts w:ascii="Arial" w:hAnsi="Arial" w:cs="Arial" w:hint="eastAsia"/>
+          <w:color w:val="333333"/>
+          <w:szCs w:val="21"/>
+          <w:shd w:val="clear" w:color="auto" w:fill="FFFFFF"/>
+        </w:rPr>
+        <w:t>/rail</w:t>
+      </w:r>
+      <w:r>
+        <w:rPr>
+          <w:rFonts w:ascii="Arial" w:hAnsi="Arial" w:cs="Arial"/>
+          <w:color w:val="333333"/>
+          <w:szCs w:val="21"/>
+          <w:shd w:val="clear" w:color="auto" w:fill="FFFFFF"/>
+        </w:rPr>
+        <w:t xml:space="preserve"> inspect</w:t>
+      </w:r>
       <w:bookmarkStart w:id="0" w:name="_GoBack"/>
       <w:bookmarkEnd w:id="0"/>
-    </w:p>
-    <w:p>
-      <w:pPr>
-        <w:rPr>
-          <w:rFonts w:ascii="Arial" w:hAnsi="Arial" w:cs="Arial"/>
-          <w:color w:val="333333"/>
-          <w:szCs w:val="21"/>
-          <w:shd w:val="clear" w:color="auto" w:fill="FFFFFF"/>
-        </w:rPr>
-      </w:pPr>
-    </w:p>
-    <w:p>
-      <w:pPr>
-        <w:rPr>
-          <w:rFonts w:ascii="Arial" w:hAnsi="Arial" w:cs="Arial"/>
-          <w:color w:val="333333"/>
-          <w:szCs w:val="21"/>
-          <w:shd w:val="clear" w:color="auto" w:fill="FFFFFF"/>
-        </w:rPr>
-      </w:pPr>
-    </w:p>
-    <w:p>
-      <w:pPr>
-        <w:rPr>
-          <w:rFonts w:ascii="Arial" w:hAnsi="Arial" w:cs="Arial"/>
-          <w:color w:val="333333"/>
-          <w:szCs w:val="21"/>
-          <w:shd w:val="clear" w:color="auto" w:fill="FFFFFF"/>
-        </w:rPr>
-      </w:pPr>
+      <w:r>
+        <w:rPr>
+          <w:rFonts w:ascii="Arial" w:hAnsi="Arial" w:cs="Arial" w:hint="eastAsia"/>
+          <w:color w:val="333333"/>
+          <w:szCs w:val="21"/>
+          <w:shd w:val="clear" w:color="auto" w:fill="FFFFFF"/>
+        </w:rPr>
+        <w:t>的论文</w:t>
+      </w:r>
     </w:p>
     <w:p>
       <w:pPr>
@@ -421,7 +670,7 @@
     <w:p>
       <w:pPr>
         <w:rPr>
-          <w:rFonts w:ascii="Arial" w:hAnsi="Arial" w:cs="Arial" w:hint="eastAsia"/>
+          <w:rFonts w:ascii="Arial" w:hAnsi="Arial" w:cs="Arial"/>
           <w:color w:val="333333"/>
           <w:szCs w:val="21"/>
           <w:shd w:val="clear" w:color="auto" w:fill="FFFFFF"/>

</xml_diff>